<commit_message>
fixed collab, added state chart
</commit_message>
<xml_diff>
--- a/phase2/collabs/collabs_&_rational_chris.docx
+++ b/phase2/collabs/collabs_&_rational_chris.docx
@@ -447,6 +447,7 @@
           <w:szCs w:val="24"/>
         </w:rPr>
       </w:pPr>
+      <w:bookmarkStart w:id="0" w:name="_GoBack"/>
       <w:r>
         <w:rPr>
           <w:rFonts w:ascii="Times New Roman" w:hAnsi="Times New Roman" w:cs="Times New Roman"/>
@@ -455,10 +456,10 @@
           <w:szCs w:val="24"/>
         </w:rPr>
         <w:drawing>
-          <wp:inline distT="0" distB="0" distL="0" distR="0" wp14:anchorId="09815E13" wp14:editId="2110DD42">
-            <wp:extent cx="5943600" cy="3493770"/>
+          <wp:inline distT="0" distB="0" distL="0" distR="0" wp14:anchorId="28BD42A7" wp14:editId="164A0A40">
+            <wp:extent cx="5943600" cy="3672840"/>
             <wp:effectExtent l="0" t="0" r="0" b="0"/>
-            <wp:docPr id="3" name="Picture 3"/>
+            <wp:docPr id="2" name="Picture 2"/>
             <wp:cNvGraphicFramePr>
               <a:graphicFrameLocks xmlns:a="http://schemas.openxmlformats.org/drawingml/2006/main" noChangeAspect="1"/>
             </wp:cNvGraphicFramePr>
@@ -466,7 +467,7 @@
               <a:graphicData uri="http://schemas.openxmlformats.org/drawingml/2006/picture">
                 <pic:pic xmlns:pic="http://schemas.openxmlformats.org/drawingml/2006/picture">
                   <pic:nvPicPr>
-                    <pic:cNvPr id="3" name="view-report-collab.png"/>
+                    <pic:cNvPr id="2" name="view-report-collab.png"/>
                     <pic:cNvPicPr/>
                   </pic:nvPicPr>
                   <pic:blipFill>
@@ -484,7 +485,7 @@
                   <pic:spPr>
                     <a:xfrm>
                       <a:off x="0" y="0"/>
-                      <a:ext cx="5943600" cy="3493770"/>
+                      <a:ext cx="5943600" cy="3672840"/>
                     </a:xfrm>
                     <a:prstGeom prst="rect">
                       <a:avLst/>
@@ -496,6 +497,7 @@
           </wp:inline>
         </w:drawing>
       </w:r>
+      <w:bookmarkEnd w:id="0"/>
     </w:p>
     <w:p>
       <w:pPr>
@@ -520,47 +522,7 @@
           <w:sz w:val="24"/>
           <w:szCs w:val="24"/>
         </w:rPr>
-        <w:t xml:space="preserve">The </w:t>
-      </w:r>
-      <w:r>
-        <w:rPr>
-          <w:rFonts w:ascii="Times New Roman" w:hAnsi="Times New Roman" w:cs="Times New Roman"/>
-          <w:sz w:val="24"/>
-          <w:szCs w:val="24"/>
-        </w:rPr>
-        <w:t>Report</w:t>
-      </w:r>
-      <w:r>
-        <w:rPr>
-          <w:rFonts w:ascii="Times New Roman" w:hAnsi="Times New Roman" w:cs="Times New Roman"/>
-          <w:sz w:val="24"/>
-          <w:szCs w:val="24"/>
-        </w:rPr>
-        <w:t xml:space="preserve"> Controller </w:t>
-      </w:r>
-      <w:r>
-        <w:rPr>
-          <w:rFonts w:ascii="Times New Roman" w:hAnsi="Times New Roman" w:cs="Times New Roman"/>
-          <w:sz w:val="24"/>
-          <w:szCs w:val="24"/>
-        </w:rPr>
-        <w:t>separates the user action from the view report</w:t>
-      </w:r>
-      <w:r>
-        <w:rPr>
-          <w:rFonts w:ascii="Times New Roman" w:hAnsi="Times New Roman" w:cs="Times New Roman"/>
-          <w:sz w:val="24"/>
-          <w:szCs w:val="24"/>
-        </w:rPr>
-        <w:t xml:space="preserve"> procedure</w:t>
-      </w:r>
-      <w:r>
-        <w:rPr>
-          <w:rFonts w:ascii="Times New Roman" w:hAnsi="Times New Roman" w:cs="Times New Roman"/>
-          <w:sz w:val="24"/>
-          <w:szCs w:val="24"/>
-        </w:rPr>
-        <w:t xml:space="preserve">. The Report is an </w:t>
+        <w:t xml:space="preserve">The Report Controller separates the user action from the view report procedure. The Report is an </w:t>
       </w:r>
       <w:r>
         <w:rPr>
@@ -950,8 +912,6 @@
         <w:lastRenderedPageBreak/>
         <w:t>Adjust Settings</w:t>
       </w:r>
-      <w:bookmarkStart w:id="0" w:name="_GoBack"/>
-      <w:bookmarkEnd w:id="0"/>
     </w:p>
     <w:p>
       <w:pPr>
@@ -1300,6 +1260,7 @@
     <w:lsdException w:name="HTML Sample" w:semiHidden="1" w:unhideWhenUsed="1"/>
     <w:lsdException w:name="HTML Typewriter" w:semiHidden="1" w:unhideWhenUsed="1"/>
     <w:lsdException w:name="HTML Variable" w:semiHidden="1" w:unhideWhenUsed="1"/>
+    <w:lsdException w:name="Normal Table" w:semiHidden="1" w:unhideWhenUsed="1"/>
     <w:lsdException w:name="annotation subject" w:semiHidden="1" w:unhideWhenUsed="1"/>
     <w:lsdException w:name="No List" w:semiHidden="1" w:unhideWhenUsed="1"/>
     <w:lsdException w:name="Outline List 1" w:semiHidden="1" w:unhideWhenUsed="1"/>
@@ -1346,8 +1307,10 @@
     <w:lsdException w:name="Table Subtle 2" w:semiHidden="1" w:unhideWhenUsed="1"/>
     <w:lsdException w:name="Table Web 1" w:semiHidden="1" w:unhideWhenUsed="1"/>
     <w:lsdException w:name="Table Web 2" w:semiHidden="1" w:unhideWhenUsed="1"/>
+    <w:lsdException w:name="Table Web 3" w:semiHidden="1" w:unhideWhenUsed="1"/>
     <w:lsdException w:name="Balloon Text" w:semiHidden="1" w:unhideWhenUsed="1"/>
     <w:lsdException w:name="Table Grid" w:uiPriority="39"/>
+    <w:lsdException w:name="Table Theme" w:semiHidden="1" w:unhideWhenUsed="1"/>
     <w:lsdException w:name="Placeholder Text" w:semiHidden="1"/>
     <w:lsdException w:name="No Spacing" w:uiPriority="1" w:qFormat="1"/>
     <w:lsdException w:name="Light Shading" w:uiPriority="60"/>

</xml_diff>